<commit_message>
BinaryOperator and notes updated
</commit_message>
<xml_diff>
--- a/Notes.docx
+++ b/Notes.docx
@@ -4,6 +4,14 @@
   <w:body>
     <w:p>
       <w:pPr>
+        <w:pStyle w:val="Heading1"/>
+      </w:pPr>
+      <w:r>
+        <w:t>TABLE OF CONTENT</w:t>
+      </w:r>
+    </w:p>
+    <w:p>
+      <w:pPr>
         <w:pStyle w:val="ListParagraph"/>
         <w:numPr>
           <w:ilvl w:val="0"/>
@@ -303,6 +311,169 @@
       <w:r>
         <w:t>Count the number of set bits</w:t>
       </w:r>
+    </w:p>
+    <w:p>
+      <w:pPr>
+        <w:rPr>
+          <w:rFonts w:asciiTheme="majorHAnsi" w:eastAsiaTheme="majorEastAsia" w:hAnsiTheme="majorHAnsi" w:cstheme="majorBidi"/>
+          <w:color w:val="0F4761" w:themeColor="accent1" w:themeShade="BF"/>
+          <w:sz w:val="40"/>
+          <w:szCs w:val="40"/>
+        </w:rPr>
+      </w:pPr>
+      <w:r>
+        <w:br w:type="page"/>
+      </w:r>
+    </w:p>
+    <w:p>
+      <w:pPr>
+        <w:pStyle w:val="Heading1"/>
+      </w:pPr>
+      <w:r>
+        <w:lastRenderedPageBreak/>
+        <w:t>How Computer Store Negative Numbers</w:t>
+      </w:r>
+      <w:r>
+        <w:t>:</w:t>
+      </w:r>
+    </w:p>
+    <w:p>
+      <w:r>
+        <w:t>Computers store negative numbers using a system called Two's Complement, which is the most widely used method in modern computing.</w:t>
+      </w:r>
+    </w:p>
+    <w:p>
+      <w:pPr>
+        <w:rPr>
+          <w:b/>
+          <w:bCs/>
+        </w:rPr>
+      </w:pPr>
+      <w:r>
+        <w:rPr>
+          <w:rFonts w:ascii="Segoe UI Emoji" w:hAnsi="Segoe UI Emoji" w:cs="Segoe UI Emoji"/>
+          <w:b/>
+          <w:bCs/>
+        </w:rPr>
+        <w:t>🔹</w:t>
+      </w:r>
+      <w:r>
+        <w:rPr>
+          <w:b/>
+          <w:bCs/>
+        </w:rPr>
+        <w:t xml:space="preserve"> How Two's Complement Works</w:t>
+      </w:r>
+    </w:p>
+    <w:p>
+      <w:r>
+        <w:t>Two’s complement allows computers to represent both positive and negative numbers using binary digits (bits) without needing a separate sign bit.</w:t>
+      </w:r>
+    </w:p>
+    <w:p>
+      <w:pPr>
+        <w:numPr>
+          <w:ilvl w:val="0"/>
+          <w:numId w:val="2"/>
+        </w:numPr>
+      </w:pPr>
+      <w:r>
+        <w:t>Positive numbers are stored in normal binary form.</w:t>
+      </w:r>
+    </w:p>
+    <w:p>
+      <w:pPr>
+        <w:numPr>
+          <w:ilvl w:val="0"/>
+          <w:numId w:val="2"/>
+        </w:numPr>
+      </w:pPr>
+      <w:r>
+        <w:t>Negative numbers are stored by:</w:t>
+      </w:r>
+    </w:p>
+    <w:p>
+      <w:pPr>
+        <w:numPr>
+          <w:ilvl w:val="1"/>
+          <w:numId w:val="2"/>
+        </w:numPr>
+      </w:pPr>
+      <w:r>
+        <w:t>Taking the binary representation of the positive number.</w:t>
+      </w:r>
+    </w:p>
+    <w:p>
+      <w:pPr>
+        <w:numPr>
+          <w:ilvl w:val="1"/>
+          <w:numId w:val="2"/>
+        </w:numPr>
+      </w:pPr>
+      <w:r>
+        <w:t>Flipping all bits (One’s Complement).</w:t>
+      </w:r>
+    </w:p>
+    <w:p>
+      <w:pPr>
+        <w:numPr>
+          <w:ilvl w:val="1"/>
+          <w:numId w:val="2"/>
+        </w:numPr>
+      </w:pPr>
+      <w:r>
+        <w:t>Adding 1 to the result.</w:t>
+      </w:r>
+    </w:p>
+    <w:p>
+      <w:r>
+        <w:t>This ensures that addition and subtraction work the same way for both positive and negative numbers.</w:t>
+      </w:r>
+    </w:p>
+    <w:p>
+      <w:r>
+        <w:t xml:space="preserve">Note: Two’s compliment of a negative number is </w:t>
+      </w:r>
+      <w:proofErr w:type="gramStart"/>
+      <w:r>
+        <w:t>it’s</w:t>
+      </w:r>
+      <w:proofErr w:type="gramEnd"/>
+      <w:r>
+        <w:t xml:space="preserve"> positive number</w:t>
+      </w:r>
+    </w:p>
+    <w:p>
+      <w:pPr>
+        <w:numPr>
+          <w:ilvl w:val="0"/>
+          <w:numId w:val="4"/>
+        </w:numPr>
+      </w:pPr>
+      <w:r>
+        <w:t>Take the two's complement of </w:t>
+      </w:r>
+      <w:r>
+        <w:t>(</w:t>
+      </w:r>
+      <w:r>
+        <w:t>−7</w:t>
+      </w:r>
+      <w:r>
+        <w:t>)</w:t>
+      </w:r>
+      <w:r>
+        <w:t> to convert it back to its positive form (7).</w:t>
+      </w:r>
+    </w:p>
+    <w:p/>
+    <w:p>
+      <w:pPr>
+        <w:rPr>
+          <w:b/>
+          <w:bCs/>
+        </w:rPr>
+      </w:pPr>
     </w:p>
     <w:sectPr>
       <w:pgSz w:w="12240" w:h="15840"/>
@@ -317,6 +488,119 @@
 <file path=word/numbering.xml><?xml version="1.0" encoding="utf-8"?>
 <w:numbering xmlns:wpc="http://schemas.microsoft.com/office/word/2010/wordprocessingCanvas" xmlns:cx="http://schemas.microsoft.com/office/drawing/2014/chartex" xmlns:cx1="http://schemas.microsoft.com/office/drawing/2015/9/8/chartex" xmlns:cx2="http://schemas.microsoft.com/office/drawing/2015/10/21/chartex" xmlns:cx3="http://schemas.microsoft.com/office/drawing/2016/5/9/chartex" xmlns:cx4="http://schemas.microsoft.com/office/drawing/2016/5/10/chartex" xmlns:cx5="http://schemas.microsoft.com/office/drawing/2016/5/11/chartex" xmlns:cx6="http://schemas.microsoft.com/office/drawing/2016/5/12/chartex" xmlns:cx7="http://schemas.microsoft.com/office/drawing/2016/5/13/chartex" xmlns:cx8="http://schemas.microsoft.com/office/drawing/2016/5/14/chartex" xmlns:mc="http://schemas.openxmlformats.org/markup-compatibility/2006" xmlns:aink="http://schemas.microsoft.com/office/drawing/2016/ink" xmlns:am3d="http://schemas.microsoft.com/office/drawing/2017/model3d" xmlns:o="urn:schemas-microsoft-com:office:office" xmlns:oel="http://schemas.microsoft.com/office/2019/extlst" xmlns:r="http://schemas.openxmlformats.org/officeDocument/2006/relationships" xmlns:m="http://schemas.openxmlformats.org/officeDocument/2006/math" xmlns:v="urn:schemas-microsoft-com:vml" xmlns:wp14="http://schemas.microsoft.com/office/word/2010/wordprocessingDrawing" xmlns:wp="http://schemas.openxmlformats.org/drawingml/2006/wordprocessingDrawing" xmlns:w10="urn:schemas-microsoft-com:office:word" xmlns:w="http://schemas.openxmlformats.org/wordprocessingml/2006/main" xmlns:w14="http://schemas.microsoft.com/office/word/2010/wordml" xmlns:w15="http://schemas.microsoft.com/office/word/2012/wordml" xmlns:w16cex="http://schemas.microsoft.com/office/word/2018/wordml/cex" xmlns:w16cid="http://schemas.microsoft.com/office/word/2016/wordml/cid" xmlns:w16="http://schemas.microsoft.com/office/word/2018/wordml" xmlns:w16du="http://schemas.microsoft.com/office/word/2023/wordml/word16du" xmlns:w16sdtdh="http://schemas.microsoft.com/office/word/2020/wordml/sdtdatahash" xmlns:w16sdtfl="http://schemas.microsoft.com/office/word/2024/wordml/sdtformatlock" xmlns:w16se="http://schemas.microsoft.com/office/word/2015/wordml/symex" xmlns:wpg="http://schemas.microsoft.com/office/word/2010/wordprocessingGroup" xmlns:wpi="http://schemas.microsoft.com/office/word/2010/wordprocessingInk" xmlns:wne="http://schemas.microsoft.com/office/word/2006/wordml" xmlns:wps="http://schemas.microsoft.com/office/word/2010/wordprocessingShape" mc:Ignorable="w14 w15 w16se w16cid w16 w16cex w16sdtdh w16sdtfl w16du wp14">
   <w:abstractNum w:abstractNumId="0" w15:restartNumberingAfterBreak="0">
+    <w:nsid w:val="163A736E"/>
+    <w:multiLevelType w:val="hybridMultilevel"/>
+    <w:tmpl w:val="20B29B84"/>
+    <w:lvl w:ilvl="0" w:tplc="04090001">
+      <w:start w:val="1"/>
+      <w:numFmt w:val="bullet"/>
+      <w:lvlText w:val=""/>
+      <w:lvlJc w:val="left"/>
+      <w:pPr>
+        <w:ind w:left="720" w:hanging="360"/>
+      </w:pPr>
+      <w:rPr>
+        <w:rFonts w:ascii="Symbol" w:hAnsi="Symbol" w:hint="default"/>
+      </w:rPr>
+    </w:lvl>
+    <w:lvl w:ilvl="1" w:tplc="04090003" w:tentative="1">
+      <w:start w:val="1"/>
+      <w:numFmt w:val="bullet"/>
+      <w:lvlText w:val="o"/>
+      <w:lvlJc w:val="left"/>
+      <w:pPr>
+        <w:ind w:left="1440" w:hanging="360"/>
+      </w:pPr>
+      <w:rPr>
+        <w:rFonts w:ascii="Courier New" w:hAnsi="Courier New" w:cs="Courier New" w:hint="default"/>
+      </w:rPr>
+    </w:lvl>
+    <w:lvl w:ilvl="2" w:tplc="04090005" w:tentative="1">
+      <w:start w:val="1"/>
+      <w:numFmt w:val="bullet"/>
+      <w:lvlText w:val=""/>
+      <w:lvlJc w:val="left"/>
+      <w:pPr>
+        <w:ind w:left="2160" w:hanging="360"/>
+      </w:pPr>
+      <w:rPr>
+        <w:rFonts w:ascii="Wingdings" w:hAnsi="Wingdings" w:hint="default"/>
+      </w:rPr>
+    </w:lvl>
+    <w:lvl w:ilvl="3" w:tplc="04090001" w:tentative="1">
+      <w:start w:val="1"/>
+      <w:numFmt w:val="bullet"/>
+      <w:lvlText w:val=""/>
+      <w:lvlJc w:val="left"/>
+      <w:pPr>
+        <w:ind w:left="2880" w:hanging="360"/>
+      </w:pPr>
+      <w:rPr>
+        <w:rFonts w:ascii="Symbol" w:hAnsi="Symbol" w:hint="default"/>
+      </w:rPr>
+    </w:lvl>
+    <w:lvl w:ilvl="4" w:tplc="04090003" w:tentative="1">
+      <w:start w:val="1"/>
+      <w:numFmt w:val="bullet"/>
+      <w:lvlText w:val="o"/>
+      <w:lvlJc w:val="left"/>
+      <w:pPr>
+        <w:ind w:left="3600" w:hanging="360"/>
+      </w:pPr>
+      <w:rPr>
+        <w:rFonts w:ascii="Courier New" w:hAnsi="Courier New" w:cs="Courier New" w:hint="default"/>
+      </w:rPr>
+    </w:lvl>
+    <w:lvl w:ilvl="5" w:tplc="04090005" w:tentative="1">
+      <w:start w:val="1"/>
+      <w:numFmt w:val="bullet"/>
+      <w:lvlText w:val=""/>
+      <w:lvlJc w:val="left"/>
+      <w:pPr>
+        <w:ind w:left="4320" w:hanging="360"/>
+      </w:pPr>
+      <w:rPr>
+        <w:rFonts w:ascii="Wingdings" w:hAnsi="Wingdings" w:hint="default"/>
+      </w:rPr>
+    </w:lvl>
+    <w:lvl w:ilvl="6" w:tplc="04090001" w:tentative="1">
+      <w:start w:val="1"/>
+      <w:numFmt w:val="bullet"/>
+      <w:lvlText w:val=""/>
+      <w:lvlJc w:val="left"/>
+      <w:pPr>
+        <w:ind w:left="5040" w:hanging="360"/>
+      </w:pPr>
+      <w:rPr>
+        <w:rFonts w:ascii="Symbol" w:hAnsi="Symbol" w:hint="default"/>
+      </w:rPr>
+    </w:lvl>
+    <w:lvl w:ilvl="7" w:tplc="04090003" w:tentative="1">
+      <w:start w:val="1"/>
+      <w:numFmt w:val="bullet"/>
+      <w:lvlText w:val="o"/>
+      <w:lvlJc w:val="left"/>
+      <w:pPr>
+        <w:ind w:left="5760" w:hanging="360"/>
+      </w:pPr>
+      <w:rPr>
+        <w:rFonts w:ascii="Courier New" w:hAnsi="Courier New" w:cs="Courier New" w:hint="default"/>
+      </w:rPr>
+    </w:lvl>
+    <w:lvl w:ilvl="8" w:tplc="04090005" w:tentative="1">
+      <w:start w:val="1"/>
+      <w:numFmt w:val="bullet"/>
+      <w:lvlText w:val=""/>
+      <w:lvlJc w:val="left"/>
+      <w:pPr>
+        <w:ind w:left="6480" w:hanging="360"/>
+      </w:pPr>
+      <w:rPr>
+        <w:rFonts w:ascii="Wingdings" w:hAnsi="Wingdings" w:hint="default"/>
+      </w:rPr>
+    </w:lvl>
+  </w:abstractNum>
+  <w:abstractNum w:abstractNumId="1" w15:restartNumberingAfterBreak="0">
     <w:nsid w:val="170D0749"/>
     <w:multiLevelType w:val="hybridMultilevel"/>
     <w:tmpl w:val="9F8687B8"/>
@@ -429,7 +713,246 @@
       </w:rPr>
     </w:lvl>
   </w:abstractNum>
+  <w:abstractNum w:abstractNumId="2" w15:restartNumberingAfterBreak="0">
+    <w:nsid w:val="18022D80"/>
+    <w:multiLevelType w:val="multilevel"/>
+    <w:tmpl w:val="93303C9A"/>
+    <w:lvl w:ilvl="0">
+      <w:start w:val="1"/>
+      <w:numFmt w:val="decimal"/>
+      <w:lvlText w:val="%1."/>
+      <w:lvlJc w:val="left"/>
+      <w:pPr>
+        <w:tabs>
+          <w:tab w:val="num" w:pos="720"/>
+        </w:tabs>
+        <w:ind w:left="720" w:hanging="360"/>
+      </w:pPr>
+    </w:lvl>
+    <w:lvl w:ilvl="1">
+      <w:start w:val="1"/>
+      <w:numFmt w:val="bullet"/>
+      <w:lvlText w:val="o"/>
+      <w:lvlJc w:val="left"/>
+      <w:pPr>
+        <w:tabs>
+          <w:tab w:val="num" w:pos="1440"/>
+        </w:tabs>
+        <w:ind w:left="1440" w:hanging="360"/>
+      </w:pPr>
+      <w:rPr>
+        <w:rFonts w:ascii="Courier New" w:hAnsi="Courier New" w:hint="default"/>
+        <w:sz w:val="20"/>
+      </w:rPr>
+    </w:lvl>
+    <w:lvl w:ilvl="2" w:tentative="1">
+      <w:start w:val="1"/>
+      <w:numFmt w:val="decimal"/>
+      <w:lvlText w:val="%3."/>
+      <w:lvlJc w:val="left"/>
+      <w:pPr>
+        <w:tabs>
+          <w:tab w:val="num" w:pos="2160"/>
+        </w:tabs>
+        <w:ind w:left="2160" w:hanging="360"/>
+      </w:pPr>
+    </w:lvl>
+    <w:lvl w:ilvl="3" w:tentative="1">
+      <w:start w:val="1"/>
+      <w:numFmt w:val="decimal"/>
+      <w:lvlText w:val="%4."/>
+      <w:lvlJc w:val="left"/>
+      <w:pPr>
+        <w:tabs>
+          <w:tab w:val="num" w:pos="2880"/>
+        </w:tabs>
+        <w:ind w:left="2880" w:hanging="360"/>
+      </w:pPr>
+    </w:lvl>
+    <w:lvl w:ilvl="4" w:tentative="1">
+      <w:start w:val="1"/>
+      <w:numFmt w:val="decimal"/>
+      <w:lvlText w:val="%5."/>
+      <w:lvlJc w:val="left"/>
+      <w:pPr>
+        <w:tabs>
+          <w:tab w:val="num" w:pos="3600"/>
+        </w:tabs>
+        <w:ind w:left="3600" w:hanging="360"/>
+      </w:pPr>
+    </w:lvl>
+    <w:lvl w:ilvl="5" w:tentative="1">
+      <w:start w:val="1"/>
+      <w:numFmt w:val="decimal"/>
+      <w:lvlText w:val="%6."/>
+      <w:lvlJc w:val="left"/>
+      <w:pPr>
+        <w:tabs>
+          <w:tab w:val="num" w:pos="4320"/>
+        </w:tabs>
+        <w:ind w:left="4320" w:hanging="360"/>
+      </w:pPr>
+    </w:lvl>
+    <w:lvl w:ilvl="6" w:tentative="1">
+      <w:start w:val="1"/>
+      <w:numFmt w:val="decimal"/>
+      <w:lvlText w:val="%7."/>
+      <w:lvlJc w:val="left"/>
+      <w:pPr>
+        <w:tabs>
+          <w:tab w:val="num" w:pos="5040"/>
+        </w:tabs>
+        <w:ind w:left="5040" w:hanging="360"/>
+      </w:pPr>
+    </w:lvl>
+    <w:lvl w:ilvl="7" w:tentative="1">
+      <w:start w:val="1"/>
+      <w:numFmt w:val="decimal"/>
+      <w:lvlText w:val="%8."/>
+      <w:lvlJc w:val="left"/>
+      <w:pPr>
+        <w:tabs>
+          <w:tab w:val="num" w:pos="5760"/>
+        </w:tabs>
+        <w:ind w:left="5760" w:hanging="360"/>
+      </w:pPr>
+    </w:lvl>
+    <w:lvl w:ilvl="8" w:tentative="1">
+      <w:start w:val="1"/>
+      <w:numFmt w:val="decimal"/>
+      <w:lvlText w:val="%9."/>
+      <w:lvlJc w:val="left"/>
+      <w:pPr>
+        <w:tabs>
+          <w:tab w:val="num" w:pos="6480"/>
+        </w:tabs>
+        <w:ind w:left="6480" w:hanging="360"/>
+      </w:pPr>
+    </w:lvl>
+  </w:abstractNum>
+  <w:abstractNum w:abstractNumId="3" w15:restartNumberingAfterBreak="0">
+    <w:nsid w:val="53E77A07"/>
+    <w:multiLevelType w:val="multilevel"/>
+    <w:tmpl w:val="86BE879A"/>
+    <w:lvl w:ilvl="0">
+      <w:start w:val="1"/>
+      <w:numFmt w:val="decimal"/>
+      <w:lvlText w:val="%1."/>
+      <w:lvlJc w:val="left"/>
+      <w:pPr>
+        <w:tabs>
+          <w:tab w:val="num" w:pos="720"/>
+        </w:tabs>
+        <w:ind w:left="720" w:hanging="360"/>
+      </w:pPr>
+    </w:lvl>
+    <w:lvl w:ilvl="1" w:tentative="1">
+      <w:start w:val="1"/>
+      <w:numFmt w:val="decimal"/>
+      <w:lvlText w:val="%2."/>
+      <w:lvlJc w:val="left"/>
+      <w:pPr>
+        <w:tabs>
+          <w:tab w:val="num" w:pos="1440"/>
+        </w:tabs>
+        <w:ind w:left="1440" w:hanging="360"/>
+      </w:pPr>
+    </w:lvl>
+    <w:lvl w:ilvl="2" w:tentative="1">
+      <w:start w:val="1"/>
+      <w:numFmt w:val="decimal"/>
+      <w:lvlText w:val="%3."/>
+      <w:lvlJc w:val="left"/>
+      <w:pPr>
+        <w:tabs>
+          <w:tab w:val="num" w:pos="2160"/>
+        </w:tabs>
+        <w:ind w:left="2160" w:hanging="360"/>
+      </w:pPr>
+    </w:lvl>
+    <w:lvl w:ilvl="3" w:tentative="1">
+      <w:start w:val="1"/>
+      <w:numFmt w:val="decimal"/>
+      <w:lvlText w:val="%4."/>
+      <w:lvlJc w:val="left"/>
+      <w:pPr>
+        <w:tabs>
+          <w:tab w:val="num" w:pos="2880"/>
+        </w:tabs>
+        <w:ind w:left="2880" w:hanging="360"/>
+      </w:pPr>
+    </w:lvl>
+    <w:lvl w:ilvl="4" w:tentative="1">
+      <w:start w:val="1"/>
+      <w:numFmt w:val="decimal"/>
+      <w:lvlText w:val="%5."/>
+      <w:lvlJc w:val="left"/>
+      <w:pPr>
+        <w:tabs>
+          <w:tab w:val="num" w:pos="3600"/>
+        </w:tabs>
+        <w:ind w:left="3600" w:hanging="360"/>
+      </w:pPr>
+    </w:lvl>
+    <w:lvl w:ilvl="5" w:tentative="1">
+      <w:start w:val="1"/>
+      <w:numFmt w:val="decimal"/>
+      <w:lvlText w:val="%6."/>
+      <w:lvlJc w:val="left"/>
+      <w:pPr>
+        <w:tabs>
+          <w:tab w:val="num" w:pos="4320"/>
+        </w:tabs>
+        <w:ind w:left="4320" w:hanging="360"/>
+      </w:pPr>
+    </w:lvl>
+    <w:lvl w:ilvl="6" w:tentative="1">
+      <w:start w:val="1"/>
+      <w:numFmt w:val="decimal"/>
+      <w:lvlText w:val="%7."/>
+      <w:lvlJc w:val="left"/>
+      <w:pPr>
+        <w:tabs>
+          <w:tab w:val="num" w:pos="5040"/>
+        </w:tabs>
+        <w:ind w:left="5040" w:hanging="360"/>
+      </w:pPr>
+    </w:lvl>
+    <w:lvl w:ilvl="7" w:tentative="1">
+      <w:start w:val="1"/>
+      <w:numFmt w:val="decimal"/>
+      <w:lvlText w:val="%8."/>
+      <w:lvlJc w:val="left"/>
+      <w:pPr>
+        <w:tabs>
+          <w:tab w:val="num" w:pos="5760"/>
+        </w:tabs>
+        <w:ind w:left="5760" w:hanging="360"/>
+      </w:pPr>
+    </w:lvl>
+    <w:lvl w:ilvl="8" w:tentative="1">
+      <w:start w:val="1"/>
+      <w:numFmt w:val="decimal"/>
+      <w:lvlText w:val="%9."/>
+      <w:lvlJc w:val="left"/>
+      <w:pPr>
+        <w:tabs>
+          <w:tab w:val="num" w:pos="6480"/>
+        </w:tabs>
+        <w:ind w:left="6480" w:hanging="360"/>
+      </w:pPr>
+    </w:lvl>
+  </w:abstractNum>
   <w:num w:numId="1" w16cid:durableId="646474919">
+    <w:abstractNumId w:val="1"/>
+  </w:num>
+  <w:num w:numId="2" w16cid:durableId="467284814">
+    <w:abstractNumId w:val="2"/>
+  </w:num>
+  <w:num w:numId="3" w16cid:durableId="1539703422">
+    <w:abstractNumId w:val="3"/>
+  </w:num>
+  <w:num w:numId="4" w16cid:durableId="113138894">
     <w:abstractNumId w:val="0"/>
   </w:num>
 </w:numbering>
@@ -1038,7 +1561,6 @@
   <w:style w:type="character" w:default="1" w:styleId="DefaultParagraphFont">
     <w:name w:val="Default Paragraph Font"/>
     <w:uiPriority w:val="1"/>
-    <w:semiHidden/>
     <w:unhideWhenUsed/>
   </w:style>
   <w:style w:type="table" w:default="1" w:styleId="TableNormal">

</xml_diff>